<commit_message>
Update DazTech Consultancy Services.docx
</commit_message>
<xml_diff>
--- a/DazTech Consultancy Services.docx
+++ b/DazTech Consultancy Services.docx
@@ -45,48 +45,12 @@
               <w:t>No job to big or to small…</w:t>
             </w:r>
           </w:p>
-          <w:sdt>
-            <w:sdtPr>
-              <w:alias w:val="Enter company street address:"/>
-              <w:tag w:val="Enter company street address:"/>
-              <w:id w:val="95536970"/>
-              <w:placeholder>
-                <w:docPart w:val="EA787646DA1F4213AAD21F18AE284B5B"/>
-              </w:placeholder>
-              <w:temporary/>
-              <w:showingPlcHdr/>
-              <w15:appearance w15:val="hidden"/>
-            </w:sdtPr>
-            <w:sdtEndPr/>
-            <w:sdtContent>
-              <w:p>
-                <w:r>
-                  <w:t>Street Address</w:t>
-                </w:r>
-              </w:p>
-            </w:sdtContent>
-          </w:sdt>
-          <w:sdt>
-            <w:sdtPr>
-              <w:alias w:val="Enter company City, ST ZIP Code:"/>
-              <w:tag w:val="Enter company City, ST ZIP Code:"/>
-              <w:id w:val="-1737237744"/>
-              <w:placeholder>
-                <w:docPart w:val="35149916DC8C4371B1963EF92EF8D755"/>
-              </w:placeholder>
-              <w:temporary/>
-              <w:showingPlcHdr/>
-              <w15:appearance w15:val="hidden"/>
-            </w:sdtPr>
-            <w:sdtEndPr/>
-            <w:sdtContent>
-              <w:p>
-                <w:r>
-                  <w:t>City, ST ZIP Code</w:t>
-                </w:r>
-              </w:p>
-            </w:sdtContent>
-          </w:sdt>
+          <w:p/>
+          <w:p>
+            <w:r>
+              <w:t>Peterborough, UK</w:t>
+            </w:r>
+          </w:p>
           <w:p>
             <w:sdt>
               <w:sdtPr>
@@ -110,69 +74,9 @@
             <w:r>
               <w:t xml:space="preserve"> </w:t>
             </w:r>
-            <w:sdt>
-              <w:sdtPr>
-                <w:alias w:val="Enter phone:"/>
-                <w:tag w:val="Enter phone:"/>
-                <w:id w:val="95537024"/>
-                <w:placeholder>
-                  <w:docPart w:val="C6DD612E8AD44F06A9F36C6F4705D5B0"/>
-                </w:placeholder>
-                <w:temporary/>
-                <w:showingPlcHdr/>
-                <w15:appearance w15:val="hidden"/>
-              </w:sdtPr>
-              <w:sdtEndPr/>
-              <w:sdtContent>
-                <w:r>
-                  <w:t>Phone</w:t>
-                </w:r>
-              </w:sdtContent>
-            </w:sdt>
             <w:r>
-              <w:t xml:space="preserve"> </w:t>
+              <w:t>07958322886</w:t>
             </w:r>
-            <w:sdt>
-              <w:sdtPr>
-                <w:alias w:val="Fax:"/>
-                <w:tag w:val="Fax:"/>
-                <w:id w:val="-1222436787"/>
-                <w:placeholder>
-                  <w:docPart w:val="1D1CE68598E74AE6A5DF6A9D00EF1E94"/>
-                </w:placeholder>
-                <w:temporary/>
-                <w:showingPlcHdr/>
-                <w15:appearance w15:val="hidden"/>
-              </w:sdtPr>
-              <w:sdtEndPr/>
-              <w:sdtContent>
-                <w:r>
-                  <w:t>Fax:</w:t>
-                </w:r>
-              </w:sdtContent>
-            </w:sdt>
-            <w:r>
-              <w:t xml:space="preserve"> </w:t>
-            </w:r>
-            <w:sdt>
-              <w:sdtPr>
-                <w:alias w:val="Enter fax:"/>
-                <w:tag w:val="Enter fax:"/>
-                <w:id w:val="95537051"/>
-                <w:placeholder>
-                  <w:docPart w:val="BC4CECED569742AFBB0CBADD37A18F49"/>
-                </w:placeholder>
-                <w:temporary/>
-                <w:showingPlcHdr/>
-                <w15:appearance w15:val="hidden"/>
-              </w:sdtPr>
-              <w:sdtEndPr/>
-              <w:sdtContent>
-                <w:r>
-                  <w:t>Fax</w:t>
-                </w:r>
-              </w:sdtContent>
-            </w:sdt>
           </w:p>
         </w:tc>
         <w:tc>
@@ -182,6 +86,7 @@
           <w:p>
             <w:pPr>
               <w:pStyle w:val="Title"/>
+              <w:ind w:left="3077"/>
             </w:pPr>
             <w:r>
               <w:rPr>
@@ -1790,10 +1695,24 @@
     </w:p>
     <w:p>
       <w:pPr>
-        <w:pStyle w:val="ThankYou"/>
+        <w:pStyle w:val="Instructions"/>
+      </w:pPr>
+    </w:p>
+    <w:p>
+      <w:pPr>
+        <w:pStyle w:val="Instructions"/>
+        <w:jc w:val="center"/>
+        <w:rPr>
+          <w:b/>
+          <w:bCs/>
+        </w:rPr>
       </w:pPr>
       <w:sdt>
         <w:sdtPr>
+          <w:rPr>
+            <w:b/>
+            <w:bCs/>
+          </w:rPr>
           <w:alias w:val="Thank your for your business:"/>
           <w:tag w:val="Thank your for your business:"/>
           <w:id w:val="1216170115"/>
@@ -1807,6 +1726,10 @@
         <w:sdtEndPr/>
         <w:sdtContent>
           <w:r>
+            <w:rPr>
+              <w:b/>
+              <w:bCs/>
+            </w:rPr>
             <w:t>Thank you for your business!</w:t>
           </w:r>
         </w:sdtContent>
@@ -3404,64 +3327,35 @@
       </w:tcPr>
     </w:tblStylePr>
   </w:style>
+  <w:style w:type="character" w:styleId="Hyperlink">
+    <w:name w:val="Hyperlink"/>
+    <w:basedOn w:val="DefaultParagraphFont"/>
+    <w:uiPriority w:val="99"/>
+    <w:unhideWhenUsed/>
+    <w:rsid w:val="001C4EEF"/>
+    <w:rPr>
+      <w:color w:val="0000FF" w:themeColor="hyperlink"/>
+      <w:u w:val="single"/>
+    </w:rPr>
+  </w:style>
+  <w:style w:type="character" w:styleId="UnresolvedMention">
+    <w:name w:val="Unresolved Mention"/>
+    <w:basedOn w:val="DefaultParagraphFont"/>
+    <w:uiPriority w:val="99"/>
+    <w:semiHidden/>
+    <w:unhideWhenUsed/>
+    <w:rsid w:val="001C4EEF"/>
+    <w:rPr>
+      <w:color w:val="605E5C"/>
+      <w:shd w:val="clear" w:color="auto" w:fill="E1DFDD"/>
+    </w:rPr>
+  </w:style>
 </w:styles>
 </file>
 
 <file path=word/glossary/document.xml><?xml version="1.0" encoding="utf-8"?>
 <w:glossaryDocument xmlns:wpc="http://schemas.microsoft.com/office/word/2010/wordprocessingCanvas" xmlns:cx="http://schemas.microsoft.com/office/drawing/2014/chartex" xmlns:cx1="http://schemas.microsoft.com/office/drawing/2015/9/8/chartex" xmlns:cx2="http://schemas.microsoft.com/office/drawing/2015/10/21/chartex" xmlns:cx3="http://schemas.microsoft.com/office/drawing/2016/5/9/chartex" xmlns:cx4="http://schemas.microsoft.com/office/drawing/2016/5/10/chartex" xmlns:cx5="http://schemas.microsoft.com/office/drawing/2016/5/11/chartex" xmlns:cx6="http://schemas.microsoft.com/office/drawing/2016/5/12/chartex" xmlns:cx7="http://schemas.microsoft.com/office/drawing/2016/5/13/chartex" xmlns:cx8="http://schemas.microsoft.com/office/drawing/2016/5/14/chartex" xmlns:mc="http://schemas.openxmlformats.org/markup-compatibility/2006" xmlns:aink="http://schemas.microsoft.com/office/drawing/2016/ink" xmlns:am3d="http://schemas.microsoft.com/office/drawing/2017/model3d" xmlns:o="urn:schemas-microsoft-com:office:office" xmlns:r="http://schemas.openxmlformats.org/officeDocument/2006/relationships" xmlns:m="http://schemas.openxmlformats.org/officeDocument/2006/math" xmlns:v="urn:schemas-microsoft-com:vml" xmlns:wp14="http://schemas.microsoft.com/office/word/2010/wordprocessingDrawing" xmlns:wp="http://schemas.openxmlformats.org/drawingml/2006/wordprocessingDrawing" xmlns:w10="urn:schemas-microsoft-com:office:word" xmlns:w="http://schemas.openxmlformats.org/wordprocessingml/2006/main" xmlns:w14="http://schemas.microsoft.com/office/word/2010/wordml" xmlns:w15="http://schemas.microsoft.com/office/word/2012/wordml" xmlns:w16cex="http://schemas.microsoft.com/office/word/2018/wordml/cex" xmlns:w16cid="http://schemas.microsoft.com/office/word/2016/wordml/cid" xmlns:w16="http://schemas.microsoft.com/office/word/2018/wordml" xmlns:w16se="http://schemas.microsoft.com/office/word/2015/wordml/symex" xmlns:wpg="http://schemas.microsoft.com/office/word/2010/wordprocessingGroup" xmlns:wpi="http://schemas.microsoft.com/office/word/2010/wordprocessingInk" xmlns:wne="http://schemas.microsoft.com/office/word/2006/wordml" xmlns:wps="http://schemas.microsoft.com/office/word/2010/wordprocessingShape" mc:Ignorable="w14 w15 w16se w16cid w16 w16cex wp14">
   <w:docParts>
-    <w:docPart>
-      <w:docPartPr>
-        <w:name w:val="EA787646DA1F4213AAD21F18AE284B5B"/>
-        <w:category>
-          <w:name w:val="General"/>
-          <w:gallery w:val="placeholder"/>
-        </w:category>
-        <w:types>
-          <w:type w:val="bbPlcHdr"/>
-        </w:types>
-        <w:behaviors>
-          <w:behavior w:val="content"/>
-        </w:behaviors>
-        <w:guid w:val="{7EF429B7-4905-43F8-940A-E51D2B692220}"/>
-      </w:docPartPr>
-      <w:docPartBody>
-        <w:p>
-          <w:pPr>
-            <w:pStyle w:val="EA787646DA1F4213AAD21F18AE284B5B"/>
-          </w:pPr>
-          <w:r>
-            <w:t>Street Address</w:t>
-          </w:r>
-        </w:p>
-      </w:docPartBody>
-    </w:docPart>
-    <w:docPart>
-      <w:docPartPr>
-        <w:name w:val="35149916DC8C4371B1963EF92EF8D755"/>
-        <w:category>
-          <w:name w:val="General"/>
-          <w:gallery w:val="placeholder"/>
-        </w:category>
-        <w:types>
-          <w:type w:val="bbPlcHdr"/>
-        </w:types>
-        <w:behaviors>
-          <w:behavior w:val="content"/>
-        </w:behaviors>
-        <w:guid w:val="{C1DF5C5E-B82C-4239-9C73-1E0833690E1F}"/>
-      </w:docPartPr>
-      <w:docPartBody>
-        <w:p>
-          <w:pPr>
-            <w:pStyle w:val="35149916DC8C4371B1963EF92EF8D755"/>
-          </w:pPr>
-          <w:r>
-            <w:t>City, ST ZIP Code</w:t>
-          </w:r>
-        </w:p>
-      </w:docPartBody>
-    </w:docPart>
     <w:docPart>
       <w:docPartPr>
         <w:name w:val="26409FC74F4B4D89AFA58848C5582D7F"/>
@@ -3484,84 +3378,6 @@
           </w:pPr>
           <w:r>
             <w:t>Phone:</w:t>
-          </w:r>
-        </w:p>
-      </w:docPartBody>
-    </w:docPart>
-    <w:docPart>
-      <w:docPartPr>
-        <w:name w:val="C6DD612E8AD44F06A9F36C6F4705D5B0"/>
-        <w:category>
-          <w:name w:val="General"/>
-          <w:gallery w:val="placeholder"/>
-        </w:category>
-        <w:types>
-          <w:type w:val="bbPlcHdr"/>
-        </w:types>
-        <w:behaviors>
-          <w:behavior w:val="content"/>
-        </w:behaviors>
-        <w:guid w:val="{17F847E9-E6FA-4A14-804D-28D30BAA0A4F}"/>
-      </w:docPartPr>
-      <w:docPartBody>
-        <w:p>
-          <w:pPr>
-            <w:pStyle w:val="C6DD612E8AD44F06A9F36C6F4705D5B0"/>
-          </w:pPr>
-          <w:r>
-            <w:t>Phone</w:t>
-          </w:r>
-        </w:p>
-      </w:docPartBody>
-    </w:docPart>
-    <w:docPart>
-      <w:docPartPr>
-        <w:name w:val="1D1CE68598E74AE6A5DF6A9D00EF1E94"/>
-        <w:category>
-          <w:name w:val="General"/>
-          <w:gallery w:val="placeholder"/>
-        </w:category>
-        <w:types>
-          <w:type w:val="bbPlcHdr"/>
-        </w:types>
-        <w:behaviors>
-          <w:behavior w:val="content"/>
-        </w:behaviors>
-        <w:guid w:val="{47CB734A-6E37-4264-8FA7-F060DE6EA7F4}"/>
-      </w:docPartPr>
-      <w:docPartBody>
-        <w:p>
-          <w:pPr>
-            <w:pStyle w:val="1D1CE68598E74AE6A5DF6A9D00EF1E94"/>
-          </w:pPr>
-          <w:r>
-            <w:t>Fax:</w:t>
-          </w:r>
-        </w:p>
-      </w:docPartBody>
-    </w:docPart>
-    <w:docPart>
-      <w:docPartPr>
-        <w:name w:val="BC4CECED569742AFBB0CBADD37A18F49"/>
-        <w:category>
-          <w:name w:val="General"/>
-          <w:gallery w:val="placeholder"/>
-        </w:category>
-        <w:types>
-          <w:type w:val="bbPlcHdr"/>
-        </w:types>
-        <w:behaviors>
-          <w:behavior w:val="content"/>
-        </w:behaviors>
-        <w:guid w:val="{96E861E7-FA34-417F-85CD-D8B68069A19A}"/>
-      </w:docPartPr>
-      <w:docPartBody>
-        <w:p>
-          <w:pPr>
-            <w:pStyle w:val="BC4CECED569742AFBB0CBADD37A18F49"/>
-          </w:pPr>
-          <w:r>
-            <w:t>Fax</w:t>
           </w:r>
         </w:p>
       </w:docPartBody>
@@ -4519,8 +4335,8 @@
     <w:compatSetting w:name="useWord2013TrackBottomHyphenation" w:uri="http://schemas.microsoft.com/office/word" w:val="0"/>
   </w:compat>
   <w:rsids>
-    <w:rsidRoot w:val="002B7C07"/>
-    <w:rsid w:val="002B7C07"/>
+    <w:rsidRoot w:val="00657073"/>
+    <w:rsid w:val="00657073"/>
   </w:rsids>
   <m:mathPr>
     <m:mathFont m:val="Cambria Math"/>

</xml_diff>